<commit_message>
Updates resume to August 2024
</commit_message>
<xml_diff>
--- a/files/pdf/brunobaere_resume_2024.docx
+++ b/files/pdf/brunobaere_resume_2024.docx
@@ -1,6 +1,6 @@
 
 <file path=word/document.xml><?xml version="1.0" encoding="utf-8"?>
-<w:document xmlns:wpc="http://schemas.microsoft.com/office/word/2010/wordprocessingCanvas" xmlns:cx="http://schemas.microsoft.com/office/drawing/2014/chartex" xmlns:cx1="http://schemas.microsoft.com/office/drawing/2015/9/8/chartex" xmlns:cx2="http://schemas.microsoft.com/office/drawing/2015/10/21/chartex" xmlns:cx3="http://schemas.microsoft.com/office/drawing/2016/5/9/chartex" xmlns:cx4="http://schemas.microsoft.com/office/drawing/2016/5/10/chartex" xmlns:cx5="http://schemas.microsoft.com/office/drawing/2016/5/11/chartex" xmlns:cx6="http://schemas.microsoft.com/office/drawing/2016/5/12/chartex" xmlns:cx7="http://schemas.microsoft.com/office/drawing/2016/5/13/chartex" xmlns:cx8="http://schemas.microsoft.com/office/drawing/2016/5/14/chartex" xmlns:mc="http://schemas.openxmlformats.org/markup-compatibility/2006" xmlns:aink="http://schemas.microsoft.com/office/drawing/2016/ink" xmlns:am3d="http://schemas.microsoft.com/office/drawing/2017/model3d" xmlns:o="urn:schemas-microsoft-com:office:office" xmlns:oel="http://schemas.microsoft.com/office/2019/extlst" xmlns:r="http://schemas.openxmlformats.org/officeDocument/2006/relationships" xmlns:m="http://schemas.openxmlformats.org/officeDocument/2006/math" xmlns:v="urn:schemas-microsoft-com:vml" xmlns:wp14="http://schemas.microsoft.com/office/word/2010/wordprocessingDrawing" xmlns:wp="http://schemas.openxmlformats.org/drawingml/2006/wordprocessingDrawing" xmlns:w10="urn:schemas-microsoft-com:office:word" xmlns:w="http://schemas.openxmlformats.org/wordprocessingml/2006/main" xmlns:w14="http://schemas.microsoft.com/office/word/2010/wordml" xmlns:w15="http://schemas.microsoft.com/office/word/2012/wordml" xmlns:w16cex="http://schemas.microsoft.com/office/word/2018/wordml/cex" xmlns:w16cid="http://schemas.microsoft.com/office/word/2016/wordml/cid" xmlns:w16="http://schemas.microsoft.com/office/word/2018/wordml" xmlns:w16sdtdh="http://schemas.microsoft.com/office/word/2020/wordml/sdtdatahash" xmlns:w16se="http://schemas.microsoft.com/office/word/2015/wordml/symex" xmlns:wpg="http://schemas.microsoft.com/office/word/2010/wordprocessingGroup" xmlns:wpi="http://schemas.microsoft.com/office/word/2010/wordprocessingInk" xmlns:wne="http://schemas.microsoft.com/office/word/2006/wordml" xmlns:wps="http://schemas.microsoft.com/office/word/2010/wordprocessingShape" mc:Ignorable="w14 w15 w16se w16cid w16 w16cex w16sdtdh wp14">
+<w:document xmlns:wpc="http://schemas.microsoft.com/office/word/2010/wordprocessingCanvas" xmlns:cx="http://schemas.microsoft.com/office/drawing/2014/chartex" xmlns:cx1="http://schemas.microsoft.com/office/drawing/2015/9/8/chartex" xmlns:cx2="http://schemas.microsoft.com/office/drawing/2015/10/21/chartex" xmlns:cx3="http://schemas.microsoft.com/office/drawing/2016/5/9/chartex" xmlns:cx4="http://schemas.microsoft.com/office/drawing/2016/5/10/chartex" xmlns:cx5="http://schemas.microsoft.com/office/drawing/2016/5/11/chartex" xmlns:cx6="http://schemas.microsoft.com/office/drawing/2016/5/12/chartex" xmlns:cx7="http://schemas.microsoft.com/office/drawing/2016/5/13/chartex" xmlns:cx8="http://schemas.microsoft.com/office/drawing/2016/5/14/chartex" xmlns:mc="http://schemas.openxmlformats.org/markup-compatibility/2006" xmlns:aink="http://schemas.microsoft.com/office/drawing/2016/ink" xmlns:am3d="http://schemas.microsoft.com/office/drawing/2017/model3d" xmlns:o="urn:schemas-microsoft-com:office:office" xmlns:oel="http://schemas.microsoft.com/office/2019/extlst" xmlns:r="http://schemas.openxmlformats.org/officeDocument/2006/relationships" xmlns:m="http://schemas.openxmlformats.org/officeDocument/2006/math" xmlns:v="urn:schemas-microsoft-com:vml" xmlns:wp14="http://schemas.microsoft.com/office/word/2010/wordprocessingDrawing" xmlns:wp="http://schemas.openxmlformats.org/drawingml/2006/wordprocessingDrawing" xmlns:w10="urn:schemas-microsoft-com:office:word" xmlns:w="http://schemas.openxmlformats.org/wordprocessingml/2006/main" xmlns:w14="http://schemas.microsoft.com/office/word/2010/wordml" xmlns:w15="http://schemas.microsoft.com/office/word/2012/wordml" xmlns:w16cex="http://schemas.microsoft.com/office/word/2018/wordml/cex" xmlns:w16cid="http://schemas.microsoft.com/office/word/2016/wordml/cid" xmlns:w16="http://schemas.microsoft.com/office/word/2018/wordml" xmlns:w16du="http://schemas.microsoft.com/office/word/2023/wordml/word16du" xmlns:w16sdtdh="http://schemas.microsoft.com/office/word/2020/wordml/sdtdatahash" xmlns:w16se="http://schemas.microsoft.com/office/word/2015/wordml/symex" xmlns:wpg="http://schemas.microsoft.com/office/word/2010/wordprocessingGroup" xmlns:wpi="http://schemas.microsoft.com/office/word/2010/wordprocessingInk" xmlns:wne="http://schemas.microsoft.com/office/word/2006/wordml" xmlns:wps="http://schemas.microsoft.com/office/word/2010/wordprocessingShape" mc:Ignorable="w14 w15 w16se w16cid w16 w16cex w16sdtdh w16du wp14">
   <w:body>
     <w:p>
       <w:pPr>
@@ -25,15 +25,7 @@
           <w:sz w:val="56"/>
           <w:lang w:val="pt-BR"/>
         </w:rPr>
-        <w:t xml:space="preserve"> </w:t>
-      </w:r>
-      <w:r>
-        <w:rPr>
-          <w:b/>
-          <w:sz w:val="56"/>
-          <w:lang w:val="pt-BR"/>
-        </w:rPr>
-        <w:t>Baère Pedrazzi Lomba de Araujo</w:t>
+        <w:t xml:space="preserve"> Baère Pedrazzi Lomba de Araujo</w:t>
       </w:r>
     </w:p>
     <w:p>
@@ -44,14 +36,16 @@
         <w:rPr>
           <w:color w:val="DC3522"/>
           <w:sz w:val="15"/>
+          <w:szCs w:val="15"/>
         </w:rPr>
       </w:pPr>
       <w:r>
         <w:rPr>
           <w:color w:val="auto"/>
           <w:sz w:val="15"/>
-        </w:rPr>
-        <w:t>SENIOR SOFTWARE ENGINEER · TECH LEAD</w:t>
+          <w:szCs w:val="15"/>
+        </w:rPr>
+        <w:t>SENIOR SOFTWARE ENGINEER</w:t>
       </w:r>
     </w:p>
     <w:p>
@@ -61,23 +55,14 @@
         <w:jc w:val="center"/>
       </w:pPr>
       <w:r>
-        <w:t>(CA) +1-438-526-1793</w:t>
-      </w:r>
-      <w:r>
-        <w:t xml:space="preserve"> - </w:t>
+        <w:t xml:space="preserve">(CA) +1-438-526-1793 - </w:t>
       </w:r>
       <w:hyperlink r:id="rId7" w:history="1">
         <w:r>
           <w:rPr>
             <w:rStyle w:val="Hyperlink"/>
           </w:rPr>
-          <w:t>bruno.baere@gmail.co</w:t>
-        </w:r>
-        <w:r>
-          <w:rPr>
-            <w:rStyle w:val="Hyperlink"/>
-          </w:rPr>
-          <w:t>m</w:t>
+          <w:t>bruno.baere@gmail.com</w:t>
         </w:r>
       </w:hyperlink>
       <w:r>
@@ -105,47 +90,43 @@
           <w:rPr>
             <w:rStyle w:val="Hyperlink"/>
           </w:rPr>
-          <w:t>https:/</w:t>
+          <w:t>https://github.com/killerasus</w:t>
         </w:r>
+      </w:hyperlink>
+    </w:p>
+    <w:p>
+      <w:pPr>
+        <w:pStyle w:val="Heading1"/>
+        <w:ind w:left="-5"/>
+      </w:pPr>
+      <w:r>
+        <w:t>Summary</w:t>
+      </w:r>
+    </w:p>
+    <w:p>
+      <w:pPr>
+        <w:spacing w:after="455"/>
+        <w:ind w:left="8"/>
+      </w:pPr>
+      <w:r>
+        <w:t xml:space="preserve">I am motivated by challenging tasks and to teach others about what I have learned. My experience as both an academic researcher and as a systems analyst helps me to approach, model, understand problems, and develop a solution. For publications, presentations, games developed, and extracurricular courses, check the website </w:t>
+      </w:r>
+      <w:hyperlink r:id="rId10" w:history="1">
         <w:r>
           <w:rPr>
             <w:rStyle w:val="Hyperlink"/>
           </w:rPr>
-          <w:t>/</w:t>
-        </w:r>
-        <w:r>
-          <w:rPr>
-            <w:rStyle w:val="Hyperlink"/>
-          </w:rPr>
-          <w:t>killerasus.github.io</w:t>
+          <w:t>https://killerasus.github.io</w:t>
         </w:r>
       </w:hyperlink>
       <w:r>
-        <w:t xml:space="preserve"> </w:t>
+        <w:t>.</w:t>
       </w:r>
     </w:p>
     <w:p>
       <w:pPr>
         <w:pStyle w:val="Heading1"/>
         <w:ind w:left="-5"/>
-      </w:pPr>
-      <w:r>
-        <w:t>Summary</w:t>
-      </w:r>
-    </w:p>
-    <w:p>
-      <w:pPr>
-        <w:spacing w:after="455"/>
-        <w:ind w:left="8"/>
-      </w:pPr>
-      <w:r>
-        <w:t>I am motivated by challenging tasks and to teach others about what I have learned. My experience as both an academic researcher and as a systems analyst helps me to approach, model, understand problems, and develop a solution. For publications, presentations, games developed, and extracurricular courses, check the website above.</w:t>
-      </w:r>
-    </w:p>
-    <w:p>
-      <w:pPr>
-        <w:pStyle w:val="Heading1"/>
-        <w:ind w:left="-5"/>
         <w:rPr>
           <w:lang w:val="pt-BR"/>
         </w:rPr>
@@ -167,33 +148,76 @@
     </w:p>
     <w:p>
       <w:pPr>
-        <w:ind w:left="8"/>
-        <w:rPr>
-          <w:i/>
-          <w:color w:val="5D5D5D"/>
-          <w:sz w:val="16"/>
-          <w:lang w:val="pt-BR"/>
-        </w:rPr>
-      </w:pPr>
-      <w:r>
+        <w:tabs>
+          <w:tab w:val="right" w:pos="10653"/>
+        </w:tabs>
+        <w:spacing w:after="11" w:line="259" w:lineRule="auto"/>
+        <w:ind w:left="-15" w:right="-15"/>
+        <w:jc w:val="left"/>
         <w:rPr>
           <w:b/>
           <w:bCs/>
           <w:lang w:val="pt-BR"/>
         </w:rPr>
-        <w:t>Tech Lead</w:t>
-      </w:r>
+      </w:pPr>
+    </w:p>
+    <w:p>
+      <w:pPr>
+        <w:tabs>
+          <w:tab w:val="right" w:pos="10653"/>
+        </w:tabs>
+        <w:spacing w:after="11" w:line="259" w:lineRule="auto"/>
+        <w:ind w:left="-15" w:right="-15"/>
+        <w:jc w:val="left"/>
+        <w:rPr>
+          <w:i/>
+          <w:iCs/>
+          <w:color w:val="5D5D5D"/>
+          <w:sz w:val="16"/>
+          <w:szCs w:val="16"/>
+          <w:lang w:val="pt-BR"/>
+        </w:rPr>
+      </w:pPr>
+      <w:proofErr w:type="spellStart"/>
+      <w:r>
+        <w:rPr>
+          <w:b/>
+          <w:bCs/>
+          <w:lang w:val="pt-BR"/>
+        </w:rPr>
+        <w:t>Senior</w:t>
+      </w:r>
+      <w:proofErr w:type="spellEnd"/>
+      <w:r>
+        <w:rPr>
+          <w:b/>
+          <w:bCs/>
+          <w:lang w:val="pt-BR"/>
+        </w:rPr>
+        <w:t xml:space="preserve"> Software </w:t>
+      </w:r>
+      <w:proofErr w:type="spellStart"/>
+      <w:r>
+        <w:rPr>
+          <w:b/>
+          <w:bCs/>
+          <w:lang w:val="pt-BR"/>
+        </w:rPr>
+        <w:t>Engineer</w:t>
+      </w:r>
+      <w:proofErr w:type="spellEnd"/>
       <w:r>
         <w:rPr>
           <w:lang w:val="pt-BR"/>
         </w:rPr>
         <w:t xml:space="preserve"> - </w:t>
       </w:r>
-      <w:hyperlink r:id="rId10">
+      <w:hyperlink r:id="rId11">
         <w:r>
           <w:rPr>
             <w:color w:val="414141"/>
             <w:sz w:val="20"/>
+            <w:szCs w:val="20"/>
             <w:lang w:val="pt-BR"/>
           </w:rPr>
           <w:t xml:space="preserve">Instituto </w:t>
@@ -203,6 +227,7 @@
           <w:rPr>
             <w:color w:val="414141"/>
             <w:sz w:val="20"/>
+            <w:szCs w:val="20"/>
             <w:lang w:val="pt-BR"/>
           </w:rPr>
           <w:t>Tecgraf</w:t>
@@ -212,6 +237,7 @@
           <w:rPr>
             <w:color w:val="414141"/>
             <w:sz w:val="20"/>
+            <w:szCs w:val="20"/>
             <w:lang w:val="pt-BR"/>
           </w:rPr>
           <w:t xml:space="preserve"> – PUC-Rio</w:t>
@@ -220,24 +246,18 @@
       <w:r>
         <w:rPr>
           <w:b/>
+          <w:bCs/>
           <w:color w:val="414141"/>
           <w:sz w:val="20"/>
-          <w:lang w:val="pt-BR"/>
-        </w:rPr>
-        <w:t xml:space="preserve"> </w:t>
-      </w:r>
-      <w:r>
-        <w:rPr>
-          <w:b/>
-          <w:color w:val="414141"/>
-          <w:sz w:val="20"/>
-          <w:lang w:val="pt-BR"/>
-        </w:rPr>
-        <w:t xml:space="preserve">- </w:t>
-      </w:r>
-      <w:r>
-        <w:rPr>
-          <w:i/>
+          <w:szCs w:val="20"/>
+          <w:lang w:val="pt-BR"/>
+        </w:rPr>
+        <w:t xml:space="preserve"> - </w:t>
+      </w:r>
+      <w:r>
+        <w:rPr>
+          <w:i/>
+          <w:iCs/>
           <w:color w:val="auto"/>
           <w:lang w:val="pt-BR"/>
         </w:rPr>
@@ -247,6 +267,7 @@
       <w:r>
         <w:rPr>
           <w:i/>
+          <w:iCs/>
           <w:color w:val="auto"/>
           <w:lang w:val="pt-BR"/>
         </w:rPr>
@@ -254,108 +275,45 @@
       </w:r>
       <w:proofErr w:type="spellEnd"/>
       <w:r>
-        <w:rPr>
-          <w:i/>
-          <w:color w:val="auto"/>
-          <w:lang w:val="pt-BR"/>
-        </w:rPr>
         <w:tab/>
       </w:r>
-      <w:r>
-        <w:rPr>
-          <w:i/>
-          <w:color w:val="auto"/>
-          <w:lang w:val="pt-BR"/>
-        </w:rPr>
-        <w:tab/>
-      </w:r>
-      <w:r>
-        <w:rPr>
-          <w:i/>
-          <w:color w:val="auto"/>
-          <w:lang w:val="pt-BR"/>
-        </w:rPr>
-        <w:tab/>
-      </w:r>
-      <w:r>
-        <w:rPr>
-          <w:i/>
-          <w:color w:val="auto"/>
-          <w:lang w:val="pt-BR"/>
-        </w:rPr>
-        <w:tab/>
-      </w:r>
-      <w:r>
-        <w:rPr>
-          <w:i/>
-          <w:color w:val="auto"/>
-          <w:lang w:val="pt-BR"/>
-        </w:rPr>
-        <w:tab/>
-      </w:r>
-      <w:r>
-        <w:rPr>
-          <w:i/>
-          <w:color w:val="auto"/>
-          <w:lang w:val="pt-BR"/>
-        </w:rPr>
-        <w:tab/>
-      </w:r>
-      <w:r>
-        <w:rPr>
-          <w:i/>
-          <w:color w:val="auto"/>
-          <w:lang w:val="pt-BR"/>
-        </w:rPr>
-        <w:tab/>
+      <w:proofErr w:type="gramStart"/>
+      <w:r>
+        <w:rPr>
+          <w:i/>
+          <w:iCs/>
+          <w:color w:val="5D5D5D"/>
+          <w:sz w:val="16"/>
+          <w:szCs w:val="16"/>
+          <w:lang w:val="pt-BR"/>
+        </w:rPr>
+        <w:t>Jan.</w:t>
+      </w:r>
+      <w:proofErr w:type="gramEnd"/>
+      <w:r>
+        <w:rPr>
+          <w:i/>
+          <w:iCs/>
+          <w:color w:val="5D5D5D"/>
+          <w:sz w:val="16"/>
+          <w:szCs w:val="16"/>
+          <w:lang w:val="pt-BR"/>
+        </w:rPr>
+        <w:t xml:space="preserve"> 2020, </w:t>
       </w:r>
       <w:proofErr w:type="spellStart"/>
       <w:r>
         <w:rPr>
           <w:i/>
-          <w:color w:val="5D5D5D"/>
-          <w:sz w:val="16"/>
-          <w:lang w:val="pt-BR"/>
-        </w:rPr>
-        <w:t>Feb</w:t>
+          <w:iCs/>
+          <w:color w:val="5D5D5D"/>
+          <w:sz w:val="16"/>
+          <w:szCs w:val="16"/>
+          <w:lang w:val="pt-BR"/>
+        </w:rPr>
+        <w:t>Present</w:t>
       </w:r>
       <w:proofErr w:type="spellEnd"/>
-      <w:r>
-        <w:rPr>
-          <w:i/>
-          <w:color w:val="5D5D5D"/>
-          <w:sz w:val="16"/>
-          <w:lang w:val="pt-BR"/>
-        </w:rPr>
-        <w:t xml:space="preserve">. 2022, </w:t>
-      </w:r>
-      <w:proofErr w:type="spellStart"/>
-      <w:r>
-        <w:rPr>
-          <w:i/>
-          <w:color w:val="5D5D5D"/>
-          <w:sz w:val="16"/>
-          <w:lang w:val="pt-BR"/>
-        </w:rPr>
-        <w:t>Present</w:t>
-      </w:r>
-      <w:proofErr w:type="spellEnd"/>
-    </w:p>
-    <w:p>
-      <w:pPr>
-        <w:ind w:left="-2" w:firstLine="0"/>
-      </w:pPr>
-      <w:r>
-        <w:t xml:space="preserve">• Tech </w:t>
-      </w:r>
-      <w:proofErr w:type="gramStart"/>
-      <w:r>
-        <w:t>lead</w:t>
-      </w:r>
-      <w:proofErr w:type="gramEnd"/>
-      <w:r>
-        <w:t xml:space="preserve"> in V3O2 project. Responsible for the teams’ software architecture decisions, requirements definition, writing user stories, and representing the team on meetings.</w:t>
-      </w:r>
     </w:p>
     <w:p>
       <w:pPr>
@@ -366,150 +324,7 @@
         <w:ind w:hanging="159"/>
       </w:pPr>
       <w:r>
-        <w:t xml:space="preserve">Programming in C++ 17, using </w:t>
-      </w:r>
-      <w:proofErr w:type="spellStart"/>
-      <w:r>
-        <w:t>CMake</w:t>
-      </w:r>
-      <w:proofErr w:type="spellEnd"/>
-      <w:r>
-        <w:t>, Qt, GTK+, GDB, and Boost.</w:t>
-      </w:r>
-    </w:p>
-    <w:p>
-      <w:pPr>
-        <w:numPr>
-          <w:ilvl w:val="0"/>
-          <w:numId w:val="1"/>
-        </w:numPr>
-        <w:spacing w:after="127"/>
-        <w:ind w:hanging="159"/>
-      </w:pPr>
-      <w:r>
-        <w:t>Lead the team on the upgrade to RedHat 8.</w:t>
-      </w:r>
-    </w:p>
-    <w:p>
-      <w:pPr>
-        <w:tabs>
-          <w:tab w:val="right" w:pos="10653"/>
-        </w:tabs>
-        <w:spacing w:after="11" w:line="259" w:lineRule="auto"/>
-        <w:ind w:left="-15" w:right="-15" w:firstLine="0"/>
-        <w:jc w:val="left"/>
-        <w:rPr>
-          <w:color w:val="auto"/>
-          <w:lang w:val="pt-BR"/>
-        </w:rPr>
-      </w:pPr>
-      <w:r>
-        <w:rPr>
-          <w:b/>
-          <w:bCs/>
-          <w:lang w:val="pt-BR"/>
-        </w:rPr>
-        <w:t xml:space="preserve">Systems </w:t>
-      </w:r>
-      <w:proofErr w:type="spellStart"/>
-      <w:r>
-        <w:rPr>
-          <w:b/>
-          <w:bCs/>
-          <w:lang w:val="pt-BR"/>
-        </w:rPr>
-        <w:t>Analyst</w:t>
-      </w:r>
-      <w:proofErr w:type="spellEnd"/>
-      <w:r>
-        <w:rPr>
-          <w:lang w:val="pt-BR"/>
-        </w:rPr>
-        <w:t xml:space="preserve"> - </w:t>
-      </w:r>
-      <w:hyperlink r:id="rId11">
-        <w:r>
-          <w:rPr>
-            <w:color w:val="414141"/>
-            <w:sz w:val="20"/>
-            <w:lang w:val="pt-BR"/>
-          </w:rPr>
-          <w:t xml:space="preserve">Instituto </w:t>
-        </w:r>
-        <w:proofErr w:type="spellStart"/>
-        <w:r>
-          <w:rPr>
-            <w:color w:val="414141"/>
-            <w:sz w:val="20"/>
-            <w:lang w:val="pt-BR"/>
-          </w:rPr>
-          <w:t>Tecgraf</w:t>
-        </w:r>
-        <w:proofErr w:type="spellEnd"/>
-        <w:r>
-          <w:rPr>
-            <w:color w:val="414141"/>
-            <w:sz w:val="20"/>
-            <w:lang w:val="pt-BR"/>
-          </w:rPr>
-          <w:t xml:space="preserve"> – PUC-Rio</w:t>
-        </w:r>
-      </w:hyperlink>
-      <w:r>
-        <w:rPr>
-          <w:b/>
-          <w:color w:val="414141"/>
-          <w:sz w:val="20"/>
-          <w:lang w:val="pt-BR"/>
-        </w:rPr>
-        <w:t xml:space="preserve"> - </w:t>
-      </w:r>
-      <w:r>
-        <w:rPr>
-          <w:i/>
-          <w:color w:val="auto"/>
-          <w:lang w:val="pt-BR"/>
-        </w:rPr>
-        <w:t xml:space="preserve">Rio de Janeiro, </w:t>
-      </w:r>
-      <w:proofErr w:type="spellStart"/>
-      <w:r>
-        <w:rPr>
-          <w:i/>
-          <w:color w:val="auto"/>
-          <w:lang w:val="pt-BR"/>
-        </w:rPr>
-        <w:t>Brazil</w:t>
-      </w:r>
-      <w:proofErr w:type="spellEnd"/>
-      <w:r>
-        <w:rPr>
-          <w:b/>
-          <w:color w:val="414141"/>
-          <w:sz w:val="20"/>
-          <w:lang w:val="pt-BR"/>
-        </w:rPr>
-        <w:tab/>
-      </w:r>
-      <w:proofErr w:type="gramStart"/>
-      <w:r>
-        <w:rPr>
-          <w:i/>
-          <w:color w:val="5D5D5D"/>
-          <w:sz w:val="16"/>
-          <w:lang w:val="pt-BR"/>
-        </w:rPr>
-        <w:t>Jan.</w:t>
-      </w:r>
-      <w:proofErr w:type="gramEnd"/>
-      <w:r>
-        <w:rPr>
-          <w:i/>
-          <w:color w:val="5D5D5D"/>
-          <w:sz w:val="16"/>
-          <w:lang w:val="pt-BR"/>
-        </w:rPr>
-        <w:t xml:space="preserve"> 2020, Jan. 2022</w:t>
+        <w:t>C++ developer in V3O2 project. Programming in C++ 17 using Qt, GTK+, GDB, and Boost. Used version control in git and CI/CD with Gitlab.</w:t>
       </w:r>
     </w:p>
     <w:p>
@@ -521,7 +336,7 @@
         <w:ind w:hanging="159"/>
       </w:pPr>
       <w:r>
-        <w:t>C++ developer in V3O2 project. Programmed in C++ 17 using Qt, GTK+, GDB, and Boost. Used version control in git and CI/CD with Gitlab.</w:t>
+        <w:t>Responsibilities included: requirements definition, writing user stories, and representing the team on meetings.</w:t>
       </w:r>
     </w:p>
     <w:p>
@@ -534,6 +349,18 @@
       </w:pPr>
       <w:r>
         <w:t>Technical interviewer in the recruitment process.</w:t>
+      </w:r>
+    </w:p>
+    <w:p>
+      <w:pPr>
+        <w:numPr>
+          <w:ilvl w:val="0"/>
+          <w:numId w:val="1"/>
+        </w:numPr>
+        <w:ind w:hanging="159"/>
+      </w:pPr>
+      <w:r>
+        <w:t>Lead the team on the upgrade to RedHat 8.</w:t>
       </w:r>
     </w:p>
     <w:p>
@@ -730,7 +557,13 @@
         <w:ind w:hanging="159"/>
       </w:pPr>
       <w:r>
-        <w:t>Wrote and maintained the end-user product documentation for the tools I was responsible for.</w:t>
+        <w:t xml:space="preserve">Wrote and maintained the end-user product documentation for the tools </w:t>
+      </w:r>
+      <w:r>
+        <w:t>developed</w:t>
+      </w:r>
+      <w:r>
+        <w:t>.</w:t>
       </w:r>
     </w:p>
     <w:p>
@@ -952,7 +785,7 @@
         <w:ind w:hanging="159"/>
       </w:pPr>
       <w:r>
-        <w:t>Wrote tools in Lua to generate and transform data for testing.</w:t>
+        <w:t>Developed tools in Lua to generate and transform data for testing.</w:t>
       </w:r>
     </w:p>
     <w:p>
@@ -1187,10 +1020,18 @@
       <w:pPr>
         <w:pStyle w:val="Heading1"/>
         <w:ind w:left="-5"/>
-      </w:pPr>
-      <w:r>
+        <w:rPr>
+          <w:lang w:val="pt-BR"/>
+        </w:rPr>
+      </w:pPr>
+      <w:proofErr w:type="spellStart"/>
+      <w:r>
+        <w:rPr>
+          <w:lang w:val="pt-BR"/>
+        </w:rPr>
         <w:t>Education</w:t>
       </w:r>
+      <w:proofErr w:type="spellEnd"/>
     </w:p>
     <w:p>
       <w:pPr>
@@ -1354,10 +1195,7 @@
         <w:ind w:hanging="159"/>
       </w:pPr>
       <w:r>
-        <w:t xml:space="preserve">Dissertation: </w:t>
-      </w:r>
-      <w:r>
-        <w:t xml:space="preserve">A study on dynamic difficulty adaptivity for </w:t>
+        <w:t xml:space="preserve">Dissertation: A study on dynamic difficulty adaptivity for </w:t>
       </w:r>
       <w:proofErr w:type="spellStart"/>
       <w:r>
@@ -1439,8 +1277,9 @@
           <w:sz w:val="20"/>
           <w:lang w:val="pt-BR"/>
         </w:rPr>
-        <w:t xml:space="preserve">n Computer Engineering – </w:t>
-      </w:r>
+        <w:t xml:space="preserve">n Computer </w:t>
+      </w:r>
+      <w:proofErr w:type="spellStart"/>
       <w:r>
         <w:rPr>
           <w:b/>
@@ -1448,7 +1287,17 @@
           <w:sz w:val="20"/>
           <w:lang w:val="pt-BR"/>
         </w:rPr>
-        <w:t>Pontifícia Universidade Católica do Rio de Janeiro (</w:t>
+        <w:t>Engineering</w:t>
+      </w:r>
+      <w:proofErr w:type="spellEnd"/>
+      <w:r>
+        <w:rPr>
+          <w:b/>
+          <w:color w:val="414141"/>
+          <w:sz w:val="20"/>
+          <w:lang w:val="pt-BR"/>
+        </w:rPr>
+        <w:t xml:space="preserve"> – Pontifícia Universidade Católica do Rio de Janeiro (</w:t>
       </w:r>
       <w:r>
         <w:rPr>
@@ -1666,26 +1515,16 @@
           <w:color w:val="414141"/>
           <w:sz w:val="20"/>
         </w:rPr>
-        <w:t>Programming</w:t>
-      </w:r>
-      <w:r>
-        <w:rPr>
-          <w:b/>
-          <w:color w:val="414141"/>
-          <w:sz w:val="20"/>
-        </w:rPr>
-        <w:t xml:space="preserve"> languages</w:t>
-      </w:r>
-      <w:r>
-        <w:rPr>
-          <w:b/>
-          <w:color w:val="414141"/>
-          <w:sz w:val="20"/>
-        </w:rPr>
-        <w:t xml:space="preserve"> &amp; Tools: </w:t>
-      </w:r>
-      <w:r>
-        <w:t xml:space="preserve">C, C++, Lua, </w:t>
+        <w:t xml:space="preserve">Programming languages &amp; Tools: </w:t>
+      </w:r>
+      <w:r>
+        <w:t>C, C++, Lua</w:t>
+      </w:r>
+      <w:r>
+        <w:t>, Markdown</w:t>
+      </w:r>
+      <w:r>
+        <w:t xml:space="preserve">, </w:t>
       </w:r>
       <w:proofErr w:type="spellStart"/>
       <w:r>
@@ -1764,7 +1603,7 @@
 </file>
 
 <file path=word/endnotes.xml><?xml version="1.0" encoding="utf-8"?>
-<w:endnotes xmlns:wpc="http://schemas.microsoft.com/office/word/2010/wordprocessingCanvas" xmlns:cx="http://schemas.microsoft.com/office/drawing/2014/chartex" xmlns:cx1="http://schemas.microsoft.com/office/drawing/2015/9/8/chartex" xmlns:cx2="http://schemas.microsoft.com/office/drawing/2015/10/21/chartex" xmlns:cx3="http://schemas.microsoft.com/office/drawing/2016/5/9/chartex" xmlns:cx4="http://schemas.microsoft.com/office/drawing/2016/5/10/chartex" xmlns:cx5="http://schemas.microsoft.com/office/drawing/2016/5/11/chartex" xmlns:cx6="http://schemas.microsoft.com/office/drawing/2016/5/12/chartex" xmlns:cx7="http://schemas.microsoft.com/office/drawing/2016/5/13/chartex" xmlns:cx8="http://schemas.microsoft.com/office/drawing/2016/5/14/chartex" xmlns:mc="http://schemas.openxmlformats.org/markup-compatibility/2006" xmlns:aink="http://schemas.microsoft.com/office/drawing/2016/ink" xmlns:am3d="http://schemas.microsoft.com/office/drawing/2017/model3d" xmlns:o="urn:schemas-microsoft-com:office:office" xmlns:oel="http://schemas.microsoft.com/office/2019/extlst" xmlns:r="http://schemas.openxmlformats.org/officeDocument/2006/relationships" xmlns:m="http://schemas.openxmlformats.org/officeDocument/2006/math" xmlns:v="urn:schemas-microsoft-com:vml" xmlns:wp14="http://schemas.microsoft.com/office/word/2010/wordprocessingDrawing" xmlns:wp="http://schemas.openxmlformats.org/drawingml/2006/wordprocessingDrawing" xmlns:w10="urn:schemas-microsoft-com:office:word" xmlns:w="http://schemas.openxmlformats.org/wordprocessingml/2006/main" xmlns:w14="http://schemas.microsoft.com/office/word/2010/wordml" xmlns:w15="http://schemas.microsoft.com/office/word/2012/wordml" xmlns:w16cex="http://schemas.microsoft.com/office/word/2018/wordml/cex" xmlns:w16cid="http://schemas.microsoft.com/office/word/2016/wordml/cid" xmlns:w16="http://schemas.microsoft.com/office/word/2018/wordml" xmlns:w16sdtdh="http://schemas.microsoft.com/office/word/2020/wordml/sdtdatahash" xmlns:w16se="http://schemas.microsoft.com/office/word/2015/wordml/symex" xmlns:wpg="http://schemas.microsoft.com/office/word/2010/wordprocessingGroup" xmlns:wpi="http://schemas.microsoft.com/office/word/2010/wordprocessingInk" xmlns:wne="http://schemas.microsoft.com/office/word/2006/wordml" xmlns:wps="http://schemas.microsoft.com/office/word/2010/wordprocessingShape" mc:Ignorable="w14 w15 w16se w16cid w16 w16cex w16sdtdh wp14">
+<w:endnotes xmlns:wpc="http://schemas.microsoft.com/office/word/2010/wordprocessingCanvas" xmlns:cx="http://schemas.microsoft.com/office/drawing/2014/chartex" xmlns:cx1="http://schemas.microsoft.com/office/drawing/2015/9/8/chartex" xmlns:cx2="http://schemas.microsoft.com/office/drawing/2015/10/21/chartex" xmlns:cx3="http://schemas.microsoft.com/office/drawing/2016/5/9/chartex" xmlns:cx4="http://schemas.microsoft.com/office/drawing/2016/5/10/chartex" xmlns:cx5="http://schemas.microsoft.com/office/drawing/2016/5/11/chartex" xmlns:cx6="http://schemas.microsoft.com/office/drawing/2016/5/12/chartex" xmlns:cx7="http://schemas.microsoft.com/office/drawing/2016/5/13/chartex" xmlns:cx8="http://schemas.microsoft.com/office/drawing/2016/5/14/chartex" xmlns:mc="http://schemas.openxmlformats.org/markup-compatibility/2006" xmlns:aink="http://schemas.microsoft.com/office/drawing/2016/ink" xmlns:am3d="http://schemas.microsoft.com/office/drawing/2017/model3d" xmlns:o="urn:schemas-microsoft-com:office:office" xmlns:oel="http://schemas.microsoft.com/office/2019/extlst" xmlns:r="http://schemas.openxmlformats.org/officeDocument/2006/relationships" xmlns:m="http://schemas.openxmlformats.org/officeDocument/2006/math" xmlns:v="urn:schemas-microsoft-com:vml" xmlns:wp14="http://schemas.microsoft.com/office/word/2010/wordprocessingDrawing" xmlns:wp="http://schemas.openxmlformats.org/drawingml/2006/wordprocessingDrawing" xmlns:w10="urn:schemas-microsoft-com:office:word" xmlns:w="http://schemas.openxmlformats.org/wordprocessingml/2006/main" xmlns:w14="http://schemas.microsoft.com/office/word/2010/wordml" xmlns:w15="http://schemas.microsoft.com/office/word/2012/wordml" xmlns:w16cex="http://schemas.microsoft.com/office/word/2018/wordml/cex" xmlns:w16cid="http://schemas.microsoft.com/office/word/2016/wordml/cid" xmlns:w16="http://schemas.microsoft.com/office/word/2018/wordml" xmlns:w16du="http://schemas.microsoft.com/office/word/2023/wordml/word16du" xmlns:w16sdtdh="http://schemas.microsoft.com/office/word/2020/wordml/sdtdatahash" xmlns:w16se="http://schemas.microsoft.com/office/word/2015/wordml/symex" xmlns:wpg="http://schemas.microsoft.com/office/word/2010/wordprocessingGroup" xmlns:wpi="http://schemas.microsoft.com/office/word/2010/wordprocessingInk" xmlns:wne="http://schemas.microsoft.com/office/word/2006/wordml" xmlns:wps="http://schemas.microsoft.com/office/word/2010/wordprocessingShape" mc:Ignorable="w14 w15 w16se w16cid w16 w16cex w16sdtdh w16du wp14">
   <w:endnote w:type="separator" w:id="-1">
     <w:p>
       <w:r>
@@ -1778,12 +1617,15 @@
         <w:continuationSeparator/>
       </w:r>
     </w:p>
+  </w:endnote>
+  <w:endnote w:type="continuationNotice" w:id="1">
+    <w:p/>
   </w:endnote>
 </w:endnotes>
 </file>
 
 <file path=word/footer1.xml><?xml version="1.0" encoding="utf-8"?>
-<w:ftr xmlns:wpc="http://schemas.microsoft.com/office/word/2010/wordprocessingCanvas" xmlns:cx="http://schemas.microsoft.com/office/drawing/2014/chartex" xmlns:cx1="http://schemas.microsoft.com/office/drawing/2015/9/8/chartex" xmlns:cx2="http://schemas.microsoft.com/office/drawing/2015/10/21/chartex" xmlns:cx3="http://schemas.microsoft.com/office/drawing/2016/5/9/chartex" xmlns:cx4="http://schemas.microsoft.com/office/drawing/2016/5/10/chartex" xmlns:cx5="http://schemas.microsoft.com/office/drawing/2016/5/11/chartex" xmlns:cx6="http://schemas.microsoft.com/office/drawing/2016/5/12/chartex" xmlns:cx7="http://schemas.microsoft.com/office/drawing/2016/5/13/chartex" xmlns:cx8="http://schemas.microsoft.com/office/drawing/2016/5/14/chartex" xmlns:mc="http://schemas.openxmlformats.org/markup-compatibility/2006" xmlns:aink="http://schemas.microsoft.com/office/drawing/2016/ink" xmlns:am3d="http://schemas.microsoft.com/office/drawing/2017/model3d" xmlns:o="urn:schemas-microsoft-com:office:office" xmlns:oel="http://schemas.microsoft.com/office/2019/extlst" xmlns:r="http://schemas.openxmlformats.org/officeDocument/2006/relationships" xmlns:m="http://schemas.openxmlformats.org/officeDocument/2006/math" xmlns:v="urn:schemas-microsoft-com:vml" xmlns:wp14="http://schemas.microsoft.com/office/word/2010/wordprocessingDrawing" xmlns:wp="http://schemas.openxmlformats.org/drawingml/2006/wordprocessingDrawing" xmlns:w10="urn:schemas-microsoft-com:office:word" xmlns:w="http://schemas.openxmlformats.org/wordprocessingml/2006/main" xmlns:w14="http://schemas.microsoft.com/office/word/2010/wordml" xmlns:w15="http://schemas.microsoft.com/office/word/2012/wordml" xmlns:w16cex="http://schemas.microsoft.com/office/word/2018/wordml/cex" xmlns:w16cid="http://schemas.microsoft.com/office/word/2016/wordml/cid" xmlns:w16="http://schemas.microsoft.com/office/word/2018/wordml" xmlns:w16sdtdh="http://schemas.microsoft.com/office/word/2020/wordml/sdtdatahash" xmlns:w16se="http://schemas.microsoft.com/office/word/2015/wordml/symex" xmlns:wpg="http://schemas.microsoft.com/office/word/2010/wordprocessingGroup" xmlns:wpi="http://schemas.microsoft.com/office/word/2010/wordprocessingInk" xmlns:wne="http://schemas.microsoft.com/office/word/2006/wordml" xmlns:wps="http://schemas.microsoft.com/office/word/2010/wordprocessingShape" mc:Ignorable="w14 w15 w16se w16cid w16 w16cex w16sdtdh wp14">
+<w:ftr xmlns:wpc="http://schemas.microsoft.com/office/word/2010/wordprocessingCanvas" xmlns:cx="http://schemas.microsoft.com/office/drawing/2014/chartex" xmlns:cx1="http://schemas.microsoft.com/office/drawing/2015/9/8/chartex" xmlns:cx2="http://schemas.microsoft.com/office/drawing/2015/10/21/chartex" xmlns:cx3="http://schemas.microsoft.com/office/drawing/2016/5/9/chartex" xmlns:cx4="http://schemas.microsoft.com/office/drawing/2016/5/10/chartex" xmlns:cx5="http://schemas.microsoft.com/office/drawing/2016/5/11/chartex" xmlns:cx6="http://schemas.microsoft.com/office/drawing/2016/5/12/chartex" xmlns:cx7="http://schemas.microsoft.com/office/drawing/2016/5/13/chartex" xmlns:cx8="http://schemas.microsoft.com/office/drawing/2016/5/14/chartex" xmlns:mc="http://schemas.openxmlformats.org/markup-compatibility/2006" xmlns:aink="http://schemas.microsoft.com/office/drawing/2016/ink" xmlns:am3d="http://schemas.microsoft.com/office/drawing/2017/model3d" xmlns:o="urn:schemas-microsoft-com:office:office" xmlns:oel="http://schemas.microsoft.com/office/2019/extlst" xmlns:r="http://schemas.openxmlformats.org/officeDocument/2006/relationships" xmlns:m="http://schemas.openxmlformats.org/officeDocument/2006/math" xmlns:v="urn:schemas-microsoft-com:vml" xmlns:wp14="http://schemas.microsoft.com/office/word/2010/wordprocessingDrawing" xmlns:wp="http://schemas.openxmlformats.org/drawingml/2006/wordprocessingDrawing" xmlns:w10="urn:schemas-microsoft-com:office:word" xmlns:w="http://schemas.openxmlformats.org/wordprocessingml/2006/main" xmlns:w14="http://schemas.microsoft.com/office/word/2010/wordml" xmlns:w15="http://schemas.microsoft.com/office/word/2012/wordml" xmlns:w16cex="http://schemas.microsoft.com/office/word/2018/wordml/cex" xmlns:w16cid="http://schemas.microsoft.com/office/word/2016/wordml/cid" xmlns:w16="http://schemas.microsoft.com/office/word/2018/wordml" xmlns:w16du="http://schemas.microsoft.com/office/word/2023/wordml/word16du" xmlns:w16sdtdh="http://schemas.microsoft.com/office/word/2020/wordml/sdtdatahash" xmlns:w16se="http://schemas.microsoft.com/office/word/2015/wordml/symex" xmlns:wpg="http://schemas.microsoft.com/office/word/2010/wordprocessingGroup" xmlns:wpi="http://schemas.microsoft.com/office/word/2010/wordprocessingInk" xmlns:wne="http://schemas.microsoft.com/office/word/2006/wordml" xmlns:wps="http://schemas.microsoft.com/office/word/2010/wordprocessingShape" mc:Ignorable="w14 w15 w16se w16cid w16 w16cex w16sdtdh w16du wp14">
   <w:p>
     <w:pPr>
       <w:tabs>
@@ -1791,27 +1633,47 @@
       </w:tabs>
       <w:spacing w:line="259" w:lineRule="auto"/>
       <w:ind w:left="0" w:firstLine="0"/>
+      <w:rPr>
+        <w:lang w:val="pt-BR"/>
+      </w:rPr>
     </w:pPr>
     <w:r>
       <w:rPr>
         <w:color w:val="999999"/>
         <w:sz w:val="16"/>
+        <w:lang w:val="pt-BR"/>
       </w:rPr>
-      <w:t xml:space="preserve">FEBRUARY 8, </w:t>
+      <w:t>AUGUST</w:t>
     </w:r>
-    <w:proofErr w:type="gramStart"/>
     <w:r>
       <w:rPr>
         <w:color w:val="999999"/>
         <w:sz w:val="16"/>
+        <w:lang w:val="pt-BR"/>
       </w:rPr>
-      <w:t>2024</w:t>
+      <w:t xml:space="preserve"> </w:t>
     </w:r>
-    <w:proofErr w:type="gramEnd"/>
     <w:r>
       <w:rPr>
         <w:color w:val="999999"/>
         <w:sz w:val="16"/>
+        <w:lang w:val="pt-BR"/>
+      </w:rPr>
+      <w:t>17</w:t>
+    </w:r>
+    <w:r>
+      <w:rPr>
+        <w:color w:val="999999"/>
+        <w:sz w:val="16"/>
+        <w:lang w:val="pt-BR"/>
+      </w:rPr>
+      <w:t>, 2024</w:t>
+    </w:r>
+    <w:r>
+      <w:rPr>
+        <w:color w:val="999999"/>
+        <w:sz w:val="16"/>
+        <w:lang w:val="pt-BR"/>
       </w:rPr>
       <w:tab/>
       <w:t>BRUNO B. P. L. DE ARAUJO · RÉSUMÉ</w:t>
@@ -1821,7 +1683,7 @@
 </file>
 
 <file path=word/footnotes.xml><?xml version="1.0" encoding="utf-8"?>
-<w:footnotes xmlns:wpc="http://schemas.microsoft.com/office/word/2010/wordprocessingCanvas" xmlns:cx="http://schemas.microsoft.com/office/drawing/2014/chartex" xmlns:cx1="http://schemas.microsoft.com/office/drawing/2015/9/8/chartex" xmlns:cx2="http://schemas.microsoft.com/office/drawing/2015/10/21/chartex" xmlns:cx3="http://schemas.microsoft.com/office/drawing/2016/5/9/chartex" xmlns:cx4="http://schemas.microsoft.com/office/drawing/2016/5/10/chartex" xmlns:cx5="http://schemas.microsoft.com/office/drawing/2016/5/11/chartex" xmlns:cx6="http://schemas.microsoft.com/office/drawing/2016/5/12/chartex" xmlns:cx7="http://schemas.microsoft.com/office/drawing/2016/5/13/chartex" xmlns:cx8="http://schemas.microsoft.com/office/drawing/2016/5/14/chartex" xmlns:mc="http://schemas.openxmlformats.org/markup-compatibility/2006" xmlns:aink="http://schemas.microsoft.com/office/drawing/2016/ink" xmlns:am3d="http://schemas.microsoft.com/office/drawing/2017/model3d" xmlns:o="urn:schemas-microsoft-com:office:office" xmlns:oel="http://schemas.microsoft.com/office/2019/extlst" xmlns:r="http://schemas.openxmlformats.org/officeDocument/2006/relationships" xmlns:m="http://schemas.openxmlformats.org/officeDocument/2006/math" xmlns:v="urn:schemas-microsoft-com:vml" xmlns:wp14="http://schemas.microsoft.com/office/word/2010/wordprocessingDrawing" xmlns:wp="http://schemas.openxmlformats.org/drawingml/2006/wordprocessingDrawing" xmlns:w10="urn:schemas-microsoft-com:office:word" xmlns:w="http://schemas.openxmlformats.org/wordprocessingml/2006/main" xmlns:w14="http://schemas.microsoft.com/office/word/2010/wordml" xmlns:w15="http://schemas.microsoft.com/office/word/2012/wordml" xmlns:w16cex="http://schemas.microsoft.com/office/word/2018/wordml/cex" xmlns:w16cid="http://schemas.microsoft.com/office/word/2016/wordml/cid" xmlns:w16="http://schemas.microsoft.com/office/word/2018/wordml" xmlns:w16sdtdh="http://schemas.microsoft.com/office/word/2020/wordml/sdtdatahash" xmlns:w16se="http://schemas.microsoft.com/office/word/2015/wordml/symex" xmlns:wpg="http://schemas.microsoft.com/office/word/2010/wordprocessingGroup" xmlns:wpi="http://schemas.microsoft.com/office/word/2010/wordprocessingInk" xmlns:wne="http://schemas.microsoft.com/office/word/2006/wordml" xmlns:wps="http://schemas.microsoft.com/office/word/2010/wordprocessingShape" mc:Ignorable="w14 w15 w16se w16cid w16 w16cex w16sdtdh wp14">
+<w:footnotes xmlns:wpc="http://schemas.microsoft.com/office/word/2010/wordprocessingCanvas" xmlns:cx="http://schemas.microsoft.com/office/drawing/2014/chartex" xmlns:cx1="http://schemas.microsoft.com/office/drawing/2015/9/8/chartex" xmlns:cx2="http://schemas.microsoft.com/office/drawing/2015/10/21/chartex" xmlns:cx3="http://schemas.microsoft.com/office/drawing/2016/5/9/chartex" xmlns:cx4="http://schemas.microsoft.com/office/drawing/2016/5/10/chartex" xmlns:cx5="http://schemas.microsoft.com/office/drawing/2016/5/11/chartex" xmlns:cx6="http://schemas.microsoft.com/office/drawing/2016/5/12/chartex" xmlns:cx7="http://schemas.microsoft.com/office/drawing/2016/5/13/chartex" xmlns:cx8="http://schemas.microsoft.com/office/drawing/2016/5/14/chartex" xmlns:mc="http://schemas.openxmlformats.org/markup-compatibility/2006" xmlns:aink="http://schemas.microsoft.com/office/drawing/2016/ink" xmlns:am3d="http://schemas.microsoft.com/office/drawing/2017/model3d" xmlns:o="urn:schemas-microsoft-com:office:office" xmlns:oel="http://schemas.microsoft.com/office/2019/extlst" xmlns:r="http://schemas.openxmlformats.org/officeDocument/2006/relationships" xmlns:m="http://schemas.openxmlformats.org/officeDocument/2006/math" xmlns:v="urn:schemas-microsoft-com:vml" xmlns:wp14="http://schemas.microsoft.com/office/word/2010/wordprocessingDrawing" xmlns:wp="http://schemas.openxmlformats.org/drawingml/2006/wordprocessingDrawing" xmlns:w10="urn:schemas-microsoft-com:office:word" xmlns:w="http://schemas.openxmlformats.org/wordprocessingml/2006/main" xmlns:w14="http://schemas.microsoft.com/office/word/2010/wordml" xmlns:w15="http://schemas.microsoft.com/office/word/2012/wordml" xmlns:w16cex="http://schemas.microsoft.com/office/word/2018/wordml/cex" xmlns:w16cid="http://schemas.microsoft.com/office/word/2016/wordml/cid" xmlns:w16="http://schemas.microsoft.com/office/word/2018/wordml" xmlns:w16du="http://schemas.microsoft.com/office/word/2023/wordml/word16du" xmlns:w16sdtdh="http://schemas.microsoft.com/office/word/2020/wordml/sdtdatahash" xmlns:w16se="http://schemas.microsoft.com/office/word/2015/wordml/symex" xmlns:wpg="http://schemas.microsoft.com/office/word/2010/wordprocessingGroup" xmlns:wpi="http://schemas.microsoft.com/office/word/2010/wordprocessingInk" xmlns:wne="http://schemas.microsoft.com/office/word/2006/wordml" xmlns:wps="http://schemas.microsoft.com/office/word/2010/wordprocessingShape" mc:Ignorable="w14 w15 w16se w16cid w16 w16cex w16sdtdh w16du wp14">
   <w:footnote w:type="separator" w:id="-1">
     <w:p>
       <w:r>
@@ -1835,12 +1697,29 @@
         <w:continuationSeparator/>
       </w:r>
     </w:p>
+  </w:footnote>
+  <w:footnote w:type="continuationNotice" w:id="1">
+    <w:p/>
   </w:footnote>
 </w:footnotes>
 </file>
 
+<file path=word/intelligence2.xml><?xml version="1.0" encoding="utf-8"?>
+<int2:intelligence xmlns:int2="http://schemas.microsoft.com/office/intelligence/2020/intelligence" xmlns:oel="http://schemas.microsoft.com/office/2019/extlst">
+  <int2:observations/>
+  <int2:intelligenceSettings>
+    <int2:extLst>
+      <oel:ext uri="74B372B9-2EFF-4315-9A3F-32BA87CA82B1">
+        <int2:goals int2:version="1" int2:formality="0"/>
+      </oel:ext>
+    </int2:extLst>
+  </int2:intelligenceSettings>
+  <int2:onDemandWorkflows/>
+</int2:intelligence>
+</file>
+
 <file path=word/numbering.xml><?xml version="1.0" encoding="utf-8"?>
-<w:numbering xmlns:wpc="http://schemas.microsoft.com/office/word/2010/wordprocessingCanvas" xmlns:cx="http://schemas.microsoft.com/office/drawing/2014/chartex" xmlns:cx1="http://schemas.microsoft.com/office/drawing/2015/9/8/chartex" xmlns:cx2="http://schemas.microsoft.com/office/drawing/2015/10/21/chartex" xmlns:cx3="http://schemas.microsoft.com/office/drawing/2016/5/9/chartex" xmlns:cx4="http://schemas.microsoft.com/office/drawing/2016/5/10/chartex" xmlns:cx5="http://schemas.microsoft.com/office/drawing/2016/5/11/chartex" xmlns:cx6="http://schemas.microsoft.com/office/drawing/2016/5/12/chartex" xmlns:cx7="http://schemas.microsoft.com/office/drawing/2016/5/13/chartex" xmlns:cx8="http://schemas.microsoft.com/office/drawing/2016/5/14/chartex" xmlns:mc="http://schemas.openxmlformats.org/markup-compatibility/2006" xmlns:aink="http://schemas.microsoft.com/office/drawing/2016/ink" xmlns:am3d="http://schemas.microsoft.com/office/drawing/2017/model3d" xmlns:o="urn:schemas-microsoft-com:office:office" xmlns:oel="http://schemas.microsoft.com/office/2019/extlst" xmlns:r="http://schemas.openxmlformats.org/officeDocument/2006/relationships" xmlns:m="http://schemas.openxmlformats.org/officeDocument/2006/math" xmlns:v="urn:schemas-microsoft-com:vml" xmlns:wp14="http://schemas.microsoft.com/office/word/2010/wordprocessingDrawing" xmlns:wp="http://schemas.openxmlformats.org/drawingml/2006/wordprocessingDrawing" xmlns:w10="urn:schemas-microsoft-com:office:word" xmlns:w="http://schemas.openxmlformats.org/wordprocessingml/2006/main" xmlns:w14="http://schemas.microsoft.com/office/word/2010/wordml" xmlns:w15="http://schemas.microsoft.com/office/word/2012/wordml" xmlns:w16cex="http://schemas.microsoft.com/office/word/2018/wordml/cex" xmlns:w16cid="http://schemas.microsoft.com/office/word/2016/wordml/cid" xmlns:w16="http://schemas.microsoft.com/office/word/2018/wordml" xmlns:w16sdtdh="http://schemas.microsoft.com/office/word/2020/wordml/sdtdatahash" xmlns:w16se="http://schemas.microsoft.com/office/word/2015/wordml/symex" xmlns:wpg="http://schemas.microsoft.com/office/word/2010/wordprocessingGroup" xmlns:wpi="http://schemas.microsoft.com/office/word/2010/wordprocessingInk" xmlns:wne="http://schemas.microsoft.com/office/word/2006/wordml" xmlns:wps="http://schemas.microsoft.com/office/word/2010/wordprocessingShape" mc:Ignorable="w14 w15 w16se w16cid w16 w16cex w16sdtdh wp14">
+<w:numbering xmlns:wpc="http://schemas.microsoft.com/office/word/2010/wordprocessingCanvas" xmlns:cx="http://schemas.microsoft.com/office/drawing/2014/chartex" xmlns:cx1="http://schemas.microsoft.com/office/drawing/2015/9/8/chartex" xmlns:cx2="http://schemas.microsoft.com/office/drawing/2015/10/21/chartex" xmlns:cx3="http://schemas.microsoft.com/office/drawing/2016/5/9/chartex" xmlns:cx4="http://schemas.microsoft.com/office/drawing/2016/5/10/chartex" xmlns:cx5="http://schemas.microsoft.com/office/drawing/2016/5/11/chartex" xmlns:cx6="http://schemas.microsoft.com/office/drawing/2016/5/12/chartex" xmlns:cx7="http://schemas.microsoft.com/office/drawing/2016/5/13/chartex" xmlns:cx8="http://schemas.microsoft.com/office/drawing/2016/5/14/chartex" xmlns:mc="http://schemas.openxmlformats.org/markup-compatibility/2006" xmlns:aink="http://schemas.microsoft.com/office/drawing/2016/ink" xmlns:am3d="http://schemas.microsoft.com/office/drawing/2017/model3d" xmlns:o="urn:schemas-microsoft-com:office:office" xmlns:oel="http://schemas.microsoft.com/office/2019/extlst" xmlns:r="http://schemas.openxmlformats.org/officeDocument/2006/relationships" xmlns:m="http://schemas.openxmlformats.org/officeDocument/2006/math" xmlns:v="urn:schemas-microsoft-com:vml" xmlns:wp14="http://schemas.microsoft.com/office/word/2010/wordprocessingDrawing" xmlns:wp="http://schemas.openxmlformats.org/drawingml/2006/wordprocessingDrawing" xmlns:w10="urn:schemas-microsoft-com:office:word" xmlns:w="http://schemas.openxmlformats.org/wordprocessingml/2006/main" xmlns:w14="http://schemas.microsoft.com/office/word/2010/wordml" xmlns:w15="http://schemas.microsoft.com/office/word/2012/wordml" xmlns:w16cex="http://schemas.microsoft.com/office/word/2018/wordml/cex" xmlns:w16cid="http://schemas.microsoft.com/office/word/2016/wordml/cid" xmlns:w16="http://schemas.microsoft.com/office/word/2018/wordml" xmlns:w16du="http://schemas.microsoft.com/office/word/2023/wordml/word16du" xmlns:w16sdtdh="http://schemas.microsoft.com/office/word/2020/wordml/sdtdatahash" xmlns:w16se="http://schemas.microsoft.com/office/word/2015/wordml/symex" xmlns:wpg="http://schemas.microsoft.com/office/word/2010/wordprocessingGroup" xmlns:wpi="http://schemas.microsoft.com/office/word/2010/wordprocessingInk" xmlns:wne="http://schemas.microsoft.com/office/word/2006/wordml" xmlns:wps="http://schemas.microsoft.com/office/word/2010/wordprocessingShape" mc:Ignorable="w14 w15 w16se w16cid w16 w16cex w16sdtdh w16du wp14">
   <w:abstractNum w:abstractNumId="0" w15:restartNumberingAfterBreak="0">
     <w:nsid w:val="4C0479CF"/>
     <w:multiLevelType w:val="hybridMultilevel"/>
@@ -2176,7 +2055,7 @@
 </file>
 
 <file path=word/styles.xml><?xml version="1.0" encoding="utf-8"?>
-<w:styles xmlns:mc="http://schemas.openxmlformats.org/markup-compatibility/2006" xmlns:r="http://schemas.openxmlformats.org/officeDocument/2006/relationships" xmlns:w="http://schemas.openxmlformats.org/wordprocessingml/2006/main" xmlns:w14="http://schemas.microsoft.com/office/word/2010/wordml" xmlns:w15="http://schemas.microsoft.com/office/word/2012/wordml" xmlns:w16cex="http://schemas.microsoft.com/office/word/2018/wordml/cex" xmlns:w16cid="http://schemas.microsoft.com/office/word/2016/wordml/cid" xmlns:w16="http://schemas.microsoft.com/office/word/2018/wordml" xmlns:w16sdtdh="http://schemas.microsoft.com/office/word/2020/wordml/sdtdatahash" xmlns:w16se="http://schemas.microsoft.com/office/word/2015/wordml/symex" mc:Ignorable="w14 w15 w16se w16cid w16 w16cex w16sdtdh">
+<w:styles xmlns:mc="http://schemas.openxmlformats.org/markup-compatibility/2006" xmlns:r="http://schemas.openxmlformats.org/officeDocument/2006/relationships" xmlns:w="http://schemas.openxmlformats.org/wordprocessingml/2006/main" xmlns:w14="http://schemas.microsoft.com/office/word/2010/wordml" xmlns:w15="http://schemas.microsoft.com/office/word/2012/wordml" xmlns:w16cex="http://schemas.microsoft.com/office/word/2018/wordml/cex" xmlns:w16cid="http://schemas.microsoft.com/office/word/2016/wordml/cid" xmlns:w16="http://schemas.microsoft.com/office/word/2018/wordml" xmlns:w16du="http://schemas.microsoft.com/office/word/2023/wordml/word16du" xmlns:w16sdtdh="http://schemas.microsoft.com/office/word/2020/wordml/sdtdatahash" xmlns:w16se="http://schemas.microsoft.com/office/word/2015/wordml/symex" mc:Ignorable="w14 w15 w16se w16cid w16 w16cex w16sdtdh w16du">
   <w:docDefaults>
     <w:rPrDefault>
       <w:rPr>
@@ -2638,17 +2517,6 @@
       <w:sz w:val="32"/>
     </w:rPr>
   </w:style>
-  <w:style w:type="table" w:customStyle="1" w:styleId="TableGrid">
-    <w:name w:val="TableGrid"/>
-    <w:tblPr>
-      <w:tblCellMar>
-        <w:top w:w="0" w:type="dxa"/>
-        <w:left w:w="0" w:type="dxa"/>
-        <w:bottom w:w="0" w:type="dxa"/>
-        <w:right w:w="0" w:type="dxa"/>
-      </w:tblCellMar>
-    </w:tblPr>
-  </w:style>
   <w:style w:type="paragraph" w:styleId="Header">
     <w:name w:val="header"/>
     <w:basedOn w:val="Normal"/>
@@ -2746,6 +2614,18 @@
       <w:color w:val="954F72" w:themeColor="followedHyperlink"/>
       <w:u w:val="single"/>
     </w:rPr>
+  </w:style>
+  <w:style w:type="table" w:customStyle="1" w:styleId="TableGrid1">
+    <w:name w:val="Table Grid1"/>
+    <w:rsid w:val="00DB2491"/>
+    <w:tblPr>
+      <w:tblCellMar>
+        <w:top w:w="0" w:type="dxa"/>
+        <w:left w:w="0" w:type="dxa"/>
+        <w:bottom w:w="0" w:type="dxa"/>
+        <w:right w:w="0" w:type="dxa"/>
+      </w:tblCellMar>
+    </w:tblPr>
   </w:style>
 </w:styles>
 </file>

</xml_diff>